<commit_message>
Implemented early SME feedback
</commit_message>
<xml_diff>
--- a/docassemble/ShortTermGuardianship/data/templates/short_guardian_appointment.docx
+++ b/docassemble/ShortTermGuardianship/data/templates/short_guardian_appointment.docx
@@ -1,6 +1,6 @@
 
 <file path=word/document.xml><?xml version="1.0" encoding="utf-8"?>
-<w:document xmlns:wpc="http://schemas.microsoft.com/office/word/2010/wordprocessingCanvas" xmlns:cx="http://schemas.microsoft.com/office/drawing/2014/chartex" xmlns:cx1="http://schemas.microsoft.com/office/drawing/2015/9/8/chartex" xmlns:cx2="http://schemas.microsoft.com/office/drawing/2015/10/21/chartex" xmlns:cx3="http://schemas.microsoft.com/office/drawing/2016/5/9/chartex" xmlns:cx4="http://schemas.microsoft.com/office/drawing/2016/5/10/chartex" xmlns:cx5="http://schemas.microsoft.com/office/drawing/2016/5/11/chartex" xmlns:cx6="http://schemas.microsoft.com/office/drawing/2016/5/12/chartex" xmlns:cx7="http://schemas.microsoft.com/office/drawing/2016/5/13/chartex" xmlns:cx8="http://schemas.microsoft.com/office/drawing/2016/5/14/chartex" xmlns:mc="http://schemas.openxmlformats.org/markup-compatibility/2006" xmlns:aink="http://schemas.microsoft.com/office/drawing/2016/ink" xmlns:am3d="http://schemas.microsoft.com/office/drawing/2017/model3d" xmlns:o="urn:schemas-microsoft-com:office:office" xmlns:oel="http://schemas.microsoft.com/office/2019/extlst" xmlns:r="http://schemas.openxmlformats.org/officeDocument/2006/relationships" xmlns:m="http://schemas.openxmlformats.org/officeDocument/2006/math" xmlns:v="urn:schemas-microsoft-com:vml" xmlns:wp14="http://schemas.microsoft.com/office/word/2010/wordprocessingDrawing" xmlns:wp="http://schemas.openxmlformats.org/drawingml/2006/wordprocessingDrawing" xmlns:w10="urn:schemas-microsoft-com:office:word" xmlns:w="http://schemas.openxmlformats.org/wordprocessingml/2006/main" xmlns:w14="http://schemas.microsoft.com/office/word/2010/wordml" xmlns:w15="http://schemas.microsoft.com/office/word/2012/wordml" xmlns:w16cex="http://schemas.microsoft.com/office/word/2018/wordml/cex" xmlns:w16cid="http://schemas.microsoft.com/office/word/2016/wordml/cid" xmlns:w16="http://schemas.microsoft.com/office/word/2018/wordml" xmlns:w16sdtdh="http://schemas.microsoft.com/office/word/2020/wordml/sdtdatahash" xmlns:w16se="http://schemas.microsoft.com/office/word/2015/wordml/symex" xmlns:wpg="http://schemas.microsoft.com/office/word/2010/wordprocessingGroup" xmlns:wpi="http://schemas.microsoft.com/office/word/2010/wordprocessingInk" xmlns:wne="http://schemas.microsoft.com/office/word/2006/wordml" xmlns:wps="http://schemas.microsoft.com/office/word/2010/wordprocessingShape" mc:Ignorable="w14 w15 w16se w16cid w16 w16cex w16sdtdh wp14">
+<w:document xmlns:wpc="http://schemas.microsoft.com/office/word/2010/wordprocessingCanvas" xmlns:cx="http://schemas.microsoft.com/office/drawing/2014/chartex" xmlns:mc="http://schemas.openxmlformats.org/markup-compatibility/2006" xmlns:o="urn:schemas-microsoft-com:office:office" xmlns:r="http://schemas.openxmlformats.org/officeDocument/2006/relationships" xmlns:m="http://schemas.openxmlformats.org/officeDocument/2006/math" xmlns:v="urn:schemas-microsoft-com:vml" xmlns:wp14="http://schemas.microsoft.com/office/word/2010/wordprocessingDrawing" xmlns:wp="http://schemas.openxmlformats.org/drawingml/2006/wordprocessingDrawing" xmlns:w10="urn:schemas-microsoft-com:office:word" xmlns:w="http://schemas.openxmlformats.org/wordprocessingml/2006/main" xmlns:w14="http://schemas.microsoft.com/office/word/2010/wordml" xmlns:w15="http://schemas.microsoft.com/office/word/2012/wordml" xmlns:w16se="http://schemas.microsoft.com/office/word/2015/wordml/symex" xmlns:wpg="http://schemas.microsoft.com/office/word/2010/wordprocessingGroup" xmlns:wpi="http://schemas.microsoft.com/office/word/2010/wordprocessingInk" xmlns:wne="http://schemas.microsoft.com/office/word/2006/wordml" xmlns:wps="http://schemas.microsoft.com/office/word/2010/wordprocessingShape" mc:Ignorable="w14 w15 w16se wp14">
   <w:body>
     <w:tbl>
       <w:tblPr>
@@ -469,12 +469,6 @@
         <w:gridCol w:w="6418"/>
       </w:tblGrid>
       <w:tr>
-        <w:tblPrEx>
-          <w:tblCellMar>
-            <w:top w:w="0" w:type="dxa"/>
-            <w:bottom w:w="0" w:type="dxa"/>
-          </w:tblCellMar>
-        </w:tblPrEx>
         <w:tc>
           <w:tcPr>
             <w:tcW w:w="3600" w:type="dxa"/>
@@ -556,12 +550,6 @@
         </w:tc>
       </w:tr>
       <w:tr>
-        <w:tblPrEx>
-          <w:tblCellMar>
-            <w:top w:w="0" w:type="dxa"/>
-            <w:bottom w:w="0" w:type="dxa"/>
-          </w:tblCellMar>
-        </w:tblPrEx>
         <w:tc>
           <w:tcPr>
             <w:tcW w:w="3600" w:type="dxa"/>
@@ -761,12 +749,6 @@
         <w:gridCol w:w="6623"/>
       </w:tblGrid>
       <w:tr>
-        <w:tblPrEx>
-          <w:tblCellMar>
-            <w:top w:w="0" w:type="dxa"/>
-            <w:bottom w:w="0" w:type="dxa"/>
-          </w:tblCellMar>
-        </w:tblPrEx>
         <w:tc>
           <w:tcPr>
             <w:tcW w:w="3600" w:type="dxa"/>
@@ -842,12 +824,6 @@
         </w:tc>
       </w:tr>
       <w:tr>
-        <w:tblPrEx>
-          <w:tblCellMar>
-            <w:top w:w="0" w:type="dxa"/>
-            <w:bottom w:w="0" w:type="dxa"/>
-          </w:tblCellMar>
-        </w:tblPrEx>
         <w:tc>
           <w:tcPr>
             <w:tcW w:w="3600" w:type="dxa"/>
@@ -915,12 +891,6 @@
         </w:tc>
       </w:tr>
       <w:tr>
-        <w:tblPrEx>
-          <w:tblCellMar>
-            <w:top w:w="0" w:type="dxa"/>
-            <w:bottom w:w="0" w:type="dxa"/>
-          </w:tblCellMar>
-        </w:tblPrEx>
         <w:tc>
           <w:tcPr>
             <w:tcW w:w="3600" w:type="dxa"/>
@@ -967,12 +937,6 @@
         </w:tc>
       </w:tr>
       <w:tr>
-        <w:tblPrEx>
-          <w:tblCellMar>
-            <w:top w:w="0" w:type="dxa"/>
-            <w:bottom w:w="0" w:type="dxa"/>
-          </w:tblCellMar>
-        </w:tblPrEx>
         <w:tc>
           <w:tcPr>
             <w:tcW w:w="3600" w:type="dxa"/>
@@ -1124,12 +1088,6 @@
         <w:gridCol w:w="6533"/>
       </w:tblGrid>
       <w:tr>
-        <w:tblPrEx>
-          <w:tblCellMar>
-            <w:top w:w="0" w:type="dxa"/>
-            <w:bottom w:w="0" w:type="dxa"/>
-          </w:tblCellMar>
-        </w:tblPrEx>
         <w:tc>
           <w:tcPr>
             <w:tcW w:w="1620" w:type="dxa"/>
@@ -1158,7 +1116,29 @@
                 <w:sz w:val="28"/>
                 <w:szCs w:val="28"/>
               </w:rPr>
-              <w:t>{% if start_date == “</w:t>
+              <w:t xml:space="preserve">{% if </w:t>
+            </w:r>
+            <w:r>
+              <w:rPr>
+                <w:rFonts w:ascii="Arial" w:hAnsi="Arial" w:cs="Arial"/>
+                <w:b/>
+                <w:bCs/>
+                <w:color w:val="000000"/>
+                <w:sz w:val="28"/>
+                <w:szCs w:val="28"/>
+              </w:rPr>
+              <w:t>start_and_end</w:t>
+            </w:r>
+            <w:r>
+              <w:rPr>
+                <w:rFonts w:ascii="Arial" w:hAnsi="Arial" w:cs="Arial"/>
+                <w:b/>
+                <w:bCs/>
+                <w:color w:val="000000"/>
+                <w:sz w:val="28"/>
+                <w:szCs w:val="28"/>
+              </w:rPr>
+              <w:t xml:space="preserve"> == “</w:t>
             </w:r>
             <w:r>
               <w:rPr>
@@ -1202,12 +1182,6 @@
         </w:tc>
       </w:tr>
       <w:tr>
-        <w:tblPrEx>
-          <w:tblCellMar>
-            <w:top w:w="0" w:type="dxa"/>
-            <w:bottom w:w="0" w:type="dxa"/>
-          </w:tblCellMar>
-        </w:tblPrEx>
         <w:tc>
           <w:tcPr>
             <w:tcW w:w="1620" w:type="dxa"/>
@@ -1236,29 +1210,29 @@
                 <w:sz w:val="28"/>
                 <w:szCs w:val="28"/>
               </w:rPr>
-              <w:t>{% if start_date == “</w:t>
-            </w:r>
-            <w:r>
-              <w:rPr>
-                <w:rFonts w:ascii="Arial" w:hAnsi="Arial" w:cs="Arial"/>
-                <w:b/>
-                <w:bCs/>
-                <w:color w:val="000000"/>
-                <w:sz w:val="28"/>
-                <w:szCs w:val="28"/>
-              </w:rPr>
-              <w:t>physician</w:t>
-            </w:r>
-            <w:r>
-              <w:rPr>
-                <w:rFonts w:ascii="Arial" w:hAnsi="Arial" w:cs="Arial"/>
-                <w:b/>
-                <w:bCs/>
-                <w:color w:val="000000"/>
-                <w:sz w:val="28"/>
-                <w:szCs w:val="28"/>
-              </w:rPr>
-              <w:t>” %}X{% endif %}</w:t>
+              <w:t xml:space="preserve">{% if </w:t>
+            </w:r>
+            <w:r>
+              <w:rPr>
+                <w:rFonts w:ascii="Arial" w:hAnsi="Arial" w:cs="Arial"/>
+                <w:b/>
+                <w:bCs/>
+                <w:color w:val="000000"/>
+                <w:sz w:val="28"/>
+                <w:szCs w:val="28"/>
+              </w:rPr>
+              <w:t>start_and_end</w:t>
+            </w:r>
+            <w:r>
+              <w:rPr>
+                <w:rFonts w:ascii="Arial" w:hAnsi="Arial" w:cs="Arial"/>
+                <w:b/>
+                <w:bCs/>
+                <w:color w:val="000000"/>
+                <w:sz w:val="28"/>
+                <w:szCs w:val="28"/>
+              </w:rPr>
+              <w:t xml:space="preserve"> == “physician” %}X{% endif %}</w:t>
             </w:r>
           </w:p>
         </w:tc>
@@ -1291,12 +1265,6 @@
         </w:tc>
       </w:tr>
       <w:tr>
-        <w:tblPrEx>
-          <w:tblCellMar>
-            <w:top w:w="0" w:type="dxa"/>
-            <w:bottom w:w="0" w:type="dxa"/>
-          </w:tblCellMar>
-        </w:tblPrEx>
         <w:tc>
           <w:tcPr>
             <w:tcW w:w="1620" w:type="dxa"/>
@@ -1325,29 +1293,29 @@
                 <w:sz w:val="28"/>
                 <w:szCs w:val="28"/>
               </w:rPr>
-              <w:t>{% if start_date == “</w:t>
-            </w:r>
-            <w:r>
-              <w:rPr>
-                <w:rFonts w:ascii="Arial" w:hAnsi="Arial" w:cs="Arial"/>
-                <w:b/>
-                <w:bCs/>
-                <w:color w:val="000000"/>
-                <w:sz w:val="28"/>
-                <w:szCs w:val="28"/>
-              </w:rPr>
-              <w:t>patient</w:t>
-            </w:r>
-            <w:r>
-              <w:rPr>
-                <w:rFonts w:ascii="Arial" w:hAnsi="Arial" w:cs="Arial"/>
-                <w:b/>
-                <w:bCs/>
-                <w:color w:val="000000"/>
-                <w:sz w:val="28"/>
-                <w:szCs w:val="28"/>
-              </w:rPr>
-              <w:t>” %}X{% endif %}</w:t>
+              <w:t xml:space="preserve">{% if </w:t>
+            </w:r>
+            <w:r>
+              <w:rPr>
+                <w:rFonts w:ascii="Arial" w:hAnsi="Arial" w:cs="Arial"/>
+                <w:b/>
+                <w:bCs/>
+                <w:color w:val="000000"/>
+                <w:sz w:val="28"/>
+                <w:szCs w:val="28"/>
+              </w:rPr>
+              <w:t>start_and_end</w:t>
+            </w:r>
+            <w:r>
+              <w:rPr>
+                <w:rFonts w:ascii="Arial" w:hAnsi="Arial" w:cs="Arial"/>
+                <w:b/>
+                <w:bCs/>
+                <w:color w:val="000000"/>
+                <w:sz w:val="28"/>
+                <w:szCs w:val="28"/>
+              </w:rPr>
+              <w:t xml:space="preserve"> == “patient” %}X{% endif %}</w:t>
             </w:r>
           </w:p>
         </w:tc>
@@ -1380,12 +1348,6 @@
         </w:tc>
       </w:tr>
       <w:tr>
-        <w:tblPrEx>
-          <w:tblCellMar>
-            <w:top w:w="0" w:type="dxa"/>
-            <w:bottom w:w="0" w:type="dxa"/>
-          </w:tblCellMar>
-        </w:tblPrEx>
         <w:tc>
           <w:tcPr>
             <w:tcW w:w="1620" w:type="dxa"/>
@@ -1414,29 +1376,29 @@
                 <w:sz w:val="28"/>
                 <w:szCs w:val="28"/>
               </w:rPr>
-              <w:t>{% if start_date == “</w:t>
-            </w:r>
-            <w:r>
-              <w:rPr>
-                <w:rFonts w:ascii="Arial" w:hAnsi="Arial" w:cs="Arial"/>
-                <w:b/>
-                <w:bCs/>
-                <w:color w:val="000000"/>
-                <w:sz w:val="28"/>
-                <w:szCs w:val="28"/>
-              </w:rPr>
-              <w:t>choose</w:t>
-            </w:r>
-            <w:r>
-              <w:rPr>
-                <w:rFonts w:ascii="Arial" w:hAnsi="Arial" w:cs="Arial"/>
-                <w:b/>
-                <w:bCs/>
-                <w:color w:val="000000"/>
-                <w:sz w:val="28"/>
-                <w:szCs w:val="28"/>
-              </w:rPr>
-              <w:t>” %}X{% endif %}</w:t>
+              <w:t xml:space="preserve">{% if </w:t>
+            </w:r>
+            <w:r>
+              <w:rPr>
+                <w:rFonts w:ascii="Arial" w:hAnsi="Arial" w:cs="Arial"/>
+                <w:b/>
+                <w:bCs/>
+                <w:color w:val="000000"/>
+                <w:sz w:val="28"/>
+                <w:szCs w:val="28"/>
+              </w:rPr>
+              <w:t>start_and_end</w:t>
+            </w:r>
+            <w:r>
+              <w:rPr>
+                <w:rFonts w:ascii="Arial" w:hAnsi="Arial" w:cs="Arial"/>
+                <w:b/>
+                <w:bCs/>
+                <w:color w:val="000000"/>
+                <w:sz w:val="28"/>
+                <w:szCs w:val="28"/>
+              </w:rPr>
+              <w:t xml:space="preserve"> == “choose” %}X{% endif %}</w:t>
             </w:r>
           </w:p>
         </w:tc>
@@ -1472,7 +1434,25 @@
                 <w:sz w:val="22"/>
                 <w:szCs w:val="22"/>
               </w:rPr>
-              <w:t>: {% if start_date == “choose” %}{{specific_start_date}}{% endif %}</w:t>
+              <w:t xml:space="preserve">: {% if </w:t>
+            </w:r>
+            <w:r>
+              <w:rPr>
+                <w:rFonts w:ascii="Arial" w:hAnsi="Arial" w:cs="Arial"/>
+                <w:color w:val="000000"/>
+                <w:sz w:val="22"/>
+                <w:szCs w:val="22"/>
+              </w:rPr>
+              <w:t>start_and_end</w:t>
+            </w:r>
+            <w:r>
+              <w:rPr>
+                <w:rFonts w:ascii="Arial" w:hAnsi="Arial" w:cs="Arial"/>
+                <w:color w:val="000000"/>
+                <w:sz w:val="22"/>
+                <w:szCs w:val="22"/>
+              </w:rPr>
+              <w:t xml:space="preserve"> == “choose” %}{{specific_start_date}}{% endif %}</w:t>
             </w:r>
           </w:p>
           <w:p>
@@ -1497,12 +1477,6 @@
         </w:tc>
       </w:tr>
       <w:tr>
-        <w:tblPrEx>
-          <w:tblCellMar>
-            <w:top w:w="0" w:type="dxa"/>
-            <w:bottom w:w="0" w:type="dxa"/>
-          </w:tblCellMar>
-        </w:tblPrEx>
         <w:tc>
           <w:tcPr>
             <w:tcW w:w="1620" w:type="dxa"/>
@@ -1531,29 +1505,29 @@
                 <w:sz w:val="28"/>
                 <w:szCs w:val="28"/>
               </w:rPr>
-              <w:t>{% if start_date == “</w:t>
-            </w:r>
-            <w:r>
-              <w:rPr>
-                <w:rFonts w:ascii="Arial" w:hAnsi="Arial" w:cs="Arial"/>
-                <w:b/>
-                <w:bCs/>
-                <w:color w:val="000000"/>
-                <w:sz w:val="28"/>
-                <w:szCs w:val="28"/>
-              </w:rPr>
-              <w:t>signed</w:t>
-            </w:r>
-            <w:r>
-              <w:rPr>
-                <w:rFonts w:ascii="Arial" w:hAnsi="Arial" w:cs="Arial"/>
-                <w:b/>
-                <w:bCs/>
-                <w:color w:val="000000"/>
-                <w:sz w:val="28"/>
-                <w:szCs w:val="28"/>
-              </w:rPr>
-              <w:t>” %}X{% endif %}</w:t>
+              <w:t xml:space="preserve">{% if </w:t>
+            </w:r>
+            <w:r>
+              <w:rPr>
+                <w:rFonts w:ascii="Arial" w:hAnsi="Arial" w:cs="Arial"/>
+                <w:b/>
+                <w:bCs/>
+                <w:color w:val="000000"/>
+                <w:sz w:val="28"/>
+                <w:szCs w:val="28"/>
+              </w:rPr>
+              <w:t>start_and_end</w:t>
+            </w:r>
+            <w:r>
+              <w:rPr>
+                <w:rFonts w:ascii="Arial" w:hAnsi="Arial" w:cs="Arial"/>
+                <w:b/>
+                <w:bCs/>
+                <w:color w:val="000000"/>
+                <w:sz w:val="28"/>
+                <w:szCs w:val="28"/>
+              </w:rPr>
+              <w:t xml:space="preserve"> == “signed” %}X{% endif %}</w:t>
             </w:r>
           </w:p>
         </w:tc>
@@ -1597,12 +1571,6 @@
         </w:tc>
       </w:tr>
       <w:tr>
-        <w:tblPrEx>
-          <w:tblCellMar>
-            <w:top w:w="0" w:type="dxa"/>
-            <w:bottom w:w="0" w:type="dxa"/>
-          </w:tblCellMar>
-        </w:tblPrEx>
         <w:tc>
           <w:tcPr>
             <w:tcW w:w="1620" w:type="dxa"/>
@@ -1632,29 +1600,29 @@
                 <w:sz w:val="28"/>
                 <w:szCs w:val="28"/>
               </w:rPr>
-              <w:t>{% if start_date == “</w:t>
-            </w:r>
-            <w:r>
-              <w:rPr>
-                <w:rFonts w:ascii="Arial" w:hAnsi="Arial" w:cs="Arial"/>
-                <w:b/>
-                <w:bCs/>
-                <w:color w:val="000000"/>
-                <w:sz w:val="28"/>
-                <w:szCs w:val="28"/>
-              </w:rPr>
-              <w:t>active duty</w:t>
-            </w:r>
-            <w:r>
-              <w:rPr>
-                <w:rFonts w:ascii="Arial" w:hAnsi="Arial" w:cs="Arial"/>
-                <w:b/>
-                <w:bCs/>
-                <w:color w:val="000000"/>
-                <w:sz w:val="28"/>
-                <w:szCs w:val="28"/>
-              </w:rPr>
-              <w:t>” %}X{% endif %}</w:t>
+              <w:t xml:space="preserve">{% if </w:t>
+            </w:r>
+            <w:r>
+              <w:rPr>
+                <w:rFonts w:ascii="Arial" w:hAnsi="Arial" w:cs="Arial"/>
+                <w:b/>
+                <w:bCs/>
+                <w:color w:val="000000"/>
+                <w:sz w:val="28"/>
+                <w:szCs w:val="28"/>
+              </w:rPr>
+              <w:t>start_and_end</w:t>
+            </w:r>
+            <w:r>
+              <w:rPr>
+                <w:rFonts w:ascii="Arial" w:hAnsi="Arial" w:cs="Arial"/>
+                <w:b/>
+                <w:bCs/>
+                <w:color w:val="000000"/>
+                <w:sz w:val="28"/>
+                <w:szCs w:val="28"/>
+              </w:rPr>
+              <w:t xml:space="preserve"> == “active duty” %}X{% endif %}</w:t>
             </w:r>
           </w:p>
         </w:tc>
@@ -1700,37 +1668,31 @@
                 <w:sz w:val="22"/>
                 <w:szCs w:val="22"/>
               </w:rPr>
-              <w:t>{% if start_date == “</w:t>
-            </w:r>
-            <w:r>
-              <w:rPr>
-                <w:rFonts w:ascii="Arial" w:hAnsi="Arial" w:cs="Arial"/>
-                <w:color w:val="000000"/>
-                <w:sz w:val="22"/>
-                <w:szCs w:val="22"/>
-              </w:rPr>
-              <w:t>active duty</w:t>
-            </w:r>
-            <w:r>
-              <w:rPr>
-                <w:rFonts w:ascii="Arial" w:hAnsi="Arial" w:cs="Arial"/>
-                <w:color w:val="000000"/>
-                <w:sz w:val="22"/>
-                <w:szCs w:val="22"/>
-              </w:rPr>
-              <w:t>” %}{{specific_start_date}}{% endif %}</w:t>
+              <w:t xml:space="preserve">{% if </w:t>
+            </w:r>
+            <w:r>
+              <w:rPr>
+                <w:rFonts w:ascii="Arial" w:hAnsi="Arial" w:cs="Arial"/>
+                <w:color w:val="000000"/>
+                <w:sz w:val="22"/>
+                <w:szCs w:val="22"/>
+              </w:rPr>
+              <w:t>start_and_end</w:t>
+            </w:r>
+            <w:r>
+              <w:rPr>
+                <w:rFonts w:ascii="Arial" w:hAnsi="Arial" w:cs="Arial"/>
+                <w:color w:val="000000"/>
+                <w:sz w:val="22"/>
+                <w:szCs w:val="22"/>
+              </w:rPr>
+              <w:t xml:space="preserve"> == “active duty” %}{{specific_start_date}}{% endif %}</w:t>
             </w:r>
           </w:p>
         </w:tc>
       </w:tr>
       <w:bookmarkEnd w:id="0"/>
       <w:tr>
-        <w:tblPrEx>
-          <w:tblCellMar>
-            <w:top w:w="0" w:type="dxa"/>
-            <w:bottom w:w="0" w:type="dxa"/>
-          </w:tblCellMar>
-        </w:tblPrEx>
         <w:tc>
           <w:tcPr>
             <w:tcW w:w="1620" w:type="dxa"/>
@@ -1759,29 +1721,29 @@
                 <w:sz w:val="28"/>
                 <w:szCs w:val="28"/>
               </w:rPr>
-              <w:t>{% if start_date == “</w:t>
-            </w:r>
-            <w:r>
-              <w:rPr>
-                <w:rFonts w:ascii="Arial" w:hAnsi="Arial" w:cs="Arial"/>
-                <w:b/>
-                <w:bCs/>
-                <w:color w:val="000000"/>
-                <w:sz w:val="28"/>
-                <w:szCs w:val="28"/>
-              </w:rPr>
-              <w:t>administrative</w:t>
-            </w:r>
-            <w:r>
-              <w:rPr>
-                <w:rFonts w:ascii="Arial" w:hAnsi="Arial" w:cs="Arial"/>
-                <w:b/>
-                <w:bCs/>
-                <w:color w:val="000000"/>
-                <w:sz w:val="28"/>
-                <w:szCs w:val="28"/>
-              </w:rPr>
-              <w:t>” %}X{% endif %}</w:t>
+              <w:t xml:space="preserve">{% if </w:t>
+            </w:r>
+            <w:r>
+              <w:rPr>
+                <w:rFonts w:ascii="Arial" w:hAnsi="Arial" w:cs="Arial"/>
+                <w:b/>
+                <w:bCs/>
+                <w:color w:val="000000"/>
+                <w:sz w:val="28"/>
+                <w:szCs w:val="28"/>
+              </w:rPr>
+              <w:t>start_and_end</w:t>
+            </w:r>
+            <w:r>
+              <w:rPr>
+                <w:rFonts w:ascii="Arial" w:hAnsi="Arial" w:cs="Arial"/>
+                <w:b/>
+                <w:bCs/>
+                <w:color w:val="000000"/>
+                <w:sz w:val="28"/>
+                <w:szCs w:val="28"/>
+              </w:rPr>
+              <w:t xml:space="preserve"> == “administrative” %}X{% endif %}</w:t>
             </w:r>
           </w:p>
         </w:tc>
@@ -1824,12 +1786,6 @@
         </w:tc>
       </w:tr>
       <w:tr>
-        <w:tblPrEx>
-          <w:tblCellMar>
-            <w:top w:w="0" w:type="dxa"/>
-            <w:bottom w:w="0" w:type="dxa"/>
-          </w:tblCellMar>
-        </w:tblPrEx>
         <w:tc>
           <w:tcPr>
             <w:tcW w:w="1620" w:type="dxa"/>
@@ -1858,29 +1814,29 @@
                 <w:sz w:val="28"/>
                 <w:szCs w:val="28"/>
               </w:rPr>
-              <w:t>{% if start_date == “</w:t>
-            </w:r>
-            <w:r>
-              <w:rPr>
-                <w:rFonts w:ascii="Arial" w:hAnsi="Arial" w:cs="Arial"/>
-                <w:b/>
-                <w:bCs/>
-                <w:color w:val="000000"/>
-                <w:sz w:val="28"/>
-                <w:szCs w:val="28"/>
-              </w:rPr>
-              <w:t>event</w:t>
-            </w:r>
-            <w:r>
-              <w:rPr>
-                <w:rFonts w:ascii="Arial" w:hAnsi="Arial" w:cs="Arial"/>
-                <w:b/>
-                <w:bCs/>
-                <w:color w:val="000000"/>
-                <w:sz w:val="28"/>
-                <w:szCs w:val="28"/>
-              </w:rPr>
-              <w:t>” %}X{% endif %}</w:t>
+              <w:t xml:space="preserve">{% if </w:t>
+            </w:r>
+            <w:r>
+              <w:rPr>
+                <w:rFonts w:ascii="Arial" w:hAnsi="Arial" w:cs="Arial"/>
+                <w:b/>
+                <w:bCs/>
+                <w:color w:val="000000"/>
+                <w:sz w:val="28"/>
+                <w:szCs w:val="28"/>
+              </w:rPr>
+              <w:t>start_and_end</w:t>
+            </w:r>
+            <w:r>
+              <w:rPr>
+                <w:rFonts w:ascii="Arial" w:hAnsi="Arial" w:cs="Arial"/>
+                <w:b/>
+                <w:bCs/>
+                <w:color w:val="000000"/>
+                <w:sz w:val="28"/>
+                <w:szCs w:val="28"/>
+              </w:rPr>
+              <w:t xml:space="preserve"> == “event” %}X{% endif %}</w:t>
             </w:r>
           </w:p>
         </w:tc>
@@ -1917,25 +1873,25 @@
                 <w:sz w:val="22"/>
                 <w:szCs w:val="22"/>
               </w:rPr>
-              <w:t>{% if start_date == “</w:t>
-            </w:r>
-            <w:r>
-              <w:rPr>
-                <w:rFonts w:ascii="Arial" w:hAnsi="Arial" w:cs="Arial"/>
-                <w:color w:val="000000"/>
-                <w:sz w:val="22"/>
-                <w:szCs w:val="22"/>
-              </w:rPr>
-              <w:t>other</w:t>
-            </w:r>
-            <w:r>
-              <w:rPr>
-                <w:rFonts w:ascii="Arial" w:hAnsi="Arial" w:cs="Arial"/>
-                <w:color w:val="000000"/>
-                <w:sz w:val="22"/>
-                <w:szCs w:val="22"/>
-              </w:rPr>
-              <w:t>” %}{{</w:t>
+              <w:t xml:space="preserve">{% if </w:t>
+            </w:r>
+            <w:r>
+              <w:rPr>
+                <w:rFonts w:ascii="Arial" w:hAnsi="Arial" w:cs="Arial"/>
+                <w:color w:val="000000"/>
+                <w:sz w:val="22"/>
+                <w:szCs w:val="22"/>
+              </w:rPr>
+              <w:t>start_and_end</w:t>
+            </w:r>
+            <w:r>
+              <w:rPr>
+                <w:rFonts w:ascii="Arial" w:hAnsi="Arial" w:cs="Arial"/>
+                <w:color w:val="000000"/>
+                <w:sz w:val="22"/>
+                <w:szCs w:val="22"/>
+              </w:rPr>
+              <w:t xml:space="preserve"> == “other” %}{{</w:t>
             </w:r>
             <w:r>
               <w:rPr>
@@ -2045,12 +2001,6 @@
         <w:gridCol w:w="7380"/>
       </w:tblGrid>
       <w:tr>
-        <w:tblPrEx>
-          <w:tblCellMar>
-            <w:top w:w="0" w:type="dxa"/>
-            <w:bottom w:w="0" w:type="dxa"/>
-          </w:tblCellMar>
-        </w:tblPrEx>
         <w:tc>
           <w:tcPr>
             <w:tcW w:w="1620" w:type="dxa"/>
@@ -2089,18 +2039,30 @@
                 <w:sz w:val="28"/>
                 <w:szCs w:val="28"/>
               </w:rPr>
-              <w:t>end</w:t>
-            </w:r>
-            <w:r>
-              <w:rPr>
-                <w:rFonts w:ascii="Arial" w:hAnsi="Arial" w:cs="Arial"/>
-                <w:b/>
-                <w:bCs/>
-                <w:color w:val="000000"/>
-                <w:sz w:val="28"/>
-                <w:szCs w:val="28"/>
-              </w:rPr>
-              <w:t>_date == “</w:t>
+              <w:t>start_and</w:t>
+            </w:r>
+            <w:r>
+              <w:rPr>
+                <w:rFonts w:ascii="Arial" w:hAnsi="Arial" w:cs="Arial"/>
+                <w:b/>
+                <w:bCs/>
+                <w:color w:val="000000"/>
+                <w:sz w:val="28"/>
+                <w:szCs w:val="28"/>
+              </w:rPr>
+              <w:lastRenderedPageBreak/>
+              <w:t>_end</w:t>
+            </w:r>
+            <w:r>
+              <w:rPr>
+                <w:rFonts w:ascii="Arial" w:hAnsi="Arial" w:cs="Arial"/>
+                <w:b/>
+                <w:bCs/>
+                <w:color w:val="000000"/>
+                <w:sz w:val="28"/>
+                <w:szCs w:val="28"/>
+              </w:rPr>
+              <w:t xml:space="preserve"> == “</w:t>
             </w:r>
             <w:r>
               <w:rPr>
@@ -2147,18 +2109,13 @@
                 <w:sz w:val="22"/>
                 <w:szCs w:val="22"/>
               </w:rPr>
+              <w:lastRenderedPageBreak/>
               <w:t xml:space="preserve">On the date that I state in writing that I am willing and able to make and carry out day-to-day child care decisions concerning the child. </w:t>
             </w:r>
           </w:p>
         </w:tc>
       </w:tr>
       <w:tr>
-        <w:tblPrEx>
-          <w:tblCellMar>
-            <w:top w:w="0" w:type="dxa"/>
-            <w:bottom w:w="0" w:type="dxa"/>
-          </w:tblCellMar>
-        </w:tblPrEx>
         <w:tc>
           <w:tcPr>
             <w:tcW w:w="1620" w:type="dxa"/>
@@ -2186,41 +2143,30 @@
                 <w:sz w:val="28"/>
                 <w:szCs w:val="28"/>
               </w:rPr>
-              <w:t>{% if end_date == “</w:t>
-            </w:r>
-            <w:r>
-              <w:rPr>
-                <w:rFonts w:ascii="Arial" w:hAnsi="Arial" w:cs="Arial"/>
-                <w:b/>
-                <w:bCs/>
-                <w:color w:val="000000"/>
-                <w:sz w:val="28"/>
-                <w:szCs w:val="28"/>
-              </w:rPr>
-              <w:t>physicia</w:t>
-            </w:r>
-            <w:r>
-              <w:rPr>
-                <w:rFonts w:ascii="Arial" w:hAnsi="Arial" w:cs="Arial"/>
-                <w:b/>
-                <w:bCs/>
-                <w:color w:val="000000"/>
-                <w:sz w:val="28"/>
-                <w:szCs w:val="28"/>
-              </w:rPr>
               <w:lastRenderedPageBreak/>
-              <w:t>n</w:t>
-            </w:r>
-            <w:r>
-              <w:rPr>
-                <w:rFonts w:ascii="Arial" w:hAnsi="Arial" w:cs="Arial"/>
-                <w:b/>
-                <w:bCs/>
-                <w:color w:val="000000"/>
-                <w:sz w:val="28"/>
-                <w:szCs w:val="28"/>
-              </w:rPr>
-              <w:t>” %}X{% endif %}</w:t>
+              <w:t xml:space="preserve">{% if </w:t>
+            </w:r>
+            <w:r>
+              <w:rPr>
+                <w:rFonts w:ascii="Arial" w:hAnsi="Arial" w:cs="Arial"/>
+                <w:b/>
+                <w:bCs/>
+                <w:color w:val="000000"/>
+                <w:sz w:val="28"/>
+                <w:szCs w:val="28"/>
+              </w:rPr>
+              <w:t>start_and_end</w:t>
+            </w:r>
+            <w:r>
+              <w:rPr>
+                <w:rFonts w:ascii="Arial" w:hAnsi="Arial" w:cs="Arial"/>
+                <w:b/>
+                <w:bCs/>
+                <w:color w:val="000000"/>
+                <w:sz w:val="28"/>
+                <w:szCs w:val="28"/>
+              </w:rPr>
+              <w:t xml:space="preserve"> == “physician” %}X{% endif %}</w:t>
             </w:r>
           </w:p>
         </w:tc>
@@ -2245,19 +2191,12 @@
                 <w:sz w:val="22"/>
                 <w:szCs w:val="22"/>
               </w:rPr>
-              <w:lastRenderedPageBreak/>
               <w:t>On the date that a physician familiar with my condition certifies in writing that I am willing and able to make and carry out day-to-day child care decisions concerning the child.</w:t>
             </w:r>
           </w:p>
         </w:tc>
       </w:tr>
       <w:tr>
-        <w:tblPrEx>
-          <w:tblCellMar>
-            <w:top w:w="0" w:type="dxa"/>
-            <w:bottom w:w="0" w:type="dxa"/>
-          </w:tblCellMar>
-        </w:tblPrEx>
         <w:tc>
           <w:tcPr>
             <w:tcW w:w="1620" w:type="dxa"/>
@@ -2285,29 +2224,29 @@
                 <w:sz w:val="28"/>
                 <w:szCs w:val="28"/>
               </w:rPr>
-              <w:t>{% if end_date == “</w:t>
-            </w:r>
-            <w:r>
-              <w:rPr>
-                <w:rFonts w:ascii="Arial" w:hAnsi="Arial" w:cs="Arial"/>
-                <w:b/>
-                <w:bCs/>
-                <w:color w:val="000000"/>
-                <w:sz w:val="28"/>
-                <w:szCs w:val="28"/>
-              </w:rPr>
-              <w:t>patient</w:t>
-            </w:r>
-            <w:r>
-              <w:rPr>
-                <w:rFonts w:ascii="Arial" w:hAnsi="Arial" w:cs="Arial"/>
-                <w:b/>
-                <w:bCs/>
-                <w:color w:val="000000"/>
-                <w:sz w:val="28"/>
-                <w:szCs w:val="28"/>
-              </w:rPr>
-              <w:t>” %}X{% endif %}</w:t>
+              <w:t xml:space="preserve">{% if </w:t>
+            </w:r>
+            <w:r>
+              <w:rPr>
+                <w:rFonts w:ascii="Arial" w:hAnsi="Arial" w:cs="Arial"/>
+                <w:b/>
+                <w:bCs/>
+                <w:color w:val="000000"/>
+                <w:sz w:val="28"/>
+                <w:szCs w:val="28"/>
+              </w:rPr>
+              <w:t>start_and_end</w:t>
+            </w:r>
+            <w:r>
+              <w:rPr>
+                <w:rFonts w:ascii="Arial" w:hAnsi="Arial" w:cs="Arial"/>
+                <w:b/>
+                <w:bCs/>
+                <w:color w:val="000000"/>
+                <w:sz w:val="28"/>
+                <w:szCs w:val="28"/>
+              </w:rPr>
+              <w:t xml:space="preserve"> == “patient” %}X{% endif %}</w:t>
             </w:r>
           </w:p>
         </w:tc>
@@ -2338,12 +2277,6 @@
         </w:tc>
       </w:tr>
       <w:tr>
-        <w:tblPrEx>
-          <w:tblCellMar>
-            <w:top w:w="0" w:type="dxa"/>
-            <w:bottom w:w="0" w:type="dxa"/>
-          </w:tblCellMar>
-        </w:tblPrEx>
         <w:tc>
           <w:tcPr>
             <w:tcW w:w="1620" w:type="dxa"/>
@@ -2371,29 +2304,29 @@
                 <w:sz w:val="28"/>
                 <w:szCs w:val="28"/>
               </w:rPr>
-              <w:t>{% if end_date == “</w:t>
-            </w:r>
-            <w:r>
-              <w:rPr>
-                <w:rFonts w:ascii="Arial" w:hAnsi="Arial" w:cs="Arial"/>
-                <w:b/>
-                <w:bCs/>
-                <w:color w:val="000000"/>
-                <w:sz w:val="28"/>
-                <w:szCs w:val="28"/>
-              </w:rPr>
-              <w:t>choose</w:t>
-            </w:r>
-            <w:r>
-              <w:rPr>
-                <w:rFonts w:ascii="Arial" w:hAnsi="Arial" w:cs="Arial"/>
-                <w:b/>
-                <w:bCs/>
-                <w:color w:val="000000"/>
-                <w:sz w:val="28"/>
-                <w:szCs w:val="28"/>
-              </w:rPr>
-              <w:t>” %}X{% endif %}</w:t>
+              <w:t xml:space="preserve">{% if </w:t>
+            </w:r>
+            <w:r>
+              <w:rPr>
+                <w:rFonts w:ascii="Arial" w:hAnsi="Arial" w:cs="Arial"/>
+                <w:b/>
+                <w:bCs/>
+                <w:color w:val="000000"/>
+                <w:sz w:val="28"/>
+                <w:szCs w:val="28"/>
+              </w:rPr>
+              <w:t>start_and_end</w:t>
+            </w:r>
+            <w:r>
+              <w:rPr>
+                <w:rFonts w:ascii="Arial" w:hAnsi="Arial" w:cs="Arial"/>
+                <w:b/>
+                <w:bCs/>
+                <w:color w:val="000000"/>
+                <w:sz w:val="28"/>
+                <w:szCs w:val="28"/>
+              </w:rPr>
+              <w:t xml:space="preserve"> == “choose” %}X{% endif %}</w:t>
             </w:r>
           </w:p>
         </w:tc>
@@ -2426,7 +2359,23 @@
                 <w:sz w:val="22"/>
                 <w:szCs w:val="22"/>
               </w:rPr>
-              <w:t>{% if end_date == “choose” %}{{length_in_days}}</w:t>
+              <w:t xml:space="preserve">{% if </w:t>
+            </w:r>
+            <w:r>
+              <w:rPr>
+                <w:rFonts w:ascii="Arial" w:hAnsi="Arial" w:cs="Arial"/>
+                <w:sz w:val="22"/>
+                <w:szCs w:val="22"/>
+              </w:rPr>
+              <w:t>start_and_end</w:t>
+            </w:r>
+            <w:r>
+              <w:rPr>
+                <w:rFonts w:ascii="Arial" w:hAnsi="Arial" w:cs="Arial"/>
+                <w:sz w:val="22"/>
+                <w:szCs w:val="22"/>
+              </w:rPr>
+              <w:t xml:space="preserve"> == “choose” %}{{length_in_days}}</w:t>
             </w:r>
             <w:r>
               <w:rPr>
@@ -2465,12 +2414,6 @@
         </w:tc>
       </w:tr>
       <w:tr>
-        <w:tblPrEx>
-          <w:tblCellMar>
-            <w:top w:w="0" w:type="dxa"/>
-            <w:bottom w:w="0" w:type="dxa"/>
-          </w:tblCellMar>
-        </w:tblPrEx>
         <w:tc>
           <w:tcPr>
             <w:tcW w:w="1620" w:type="dxa"/>
@@ -2498,29 +2441,29 @@
                 <w:sz w:val="28"/>
                 <w:szCs w:val="28"/>
               </w:rPr>
-              <w:t>{% if end_date == “</w:t>
-            </w:r>
-            <w:r>
-              <w:rPr>
-                <w:rFonts w:ascii="Arial" w:hAnsi="Arial" w:cs="Arial"/>
-                <w:b/>
-                <w:bCs/>
-                <w:color w:val="000000"/>
-                <w:sz w:val="28"/>
-                <w:szCs w:val="28"/>
-              </w:rPr>
-              <w:t>active duty</w:t>
-            </w:r>
-            <w:r>
-              <w:rPr>
-                <w:rFonts w:ascii="Arial" w:hAnsi="Arial" w:cs="Arial"/>
-                <w:b/>
-                <w:bCs/>
-                <w:color w:val="000000"/>
-                <w:sz w:val="28"/>
-                <w:szCs w:val="28"/>
-              </w:rPr>
-              <w:t>” %}X{% endif %}</w:t>
+              <w:t xml:space="preserve">{% if </w:t>
+            </w:r>
+            <w:r>
+              <w:rPr>
+                <w:rFonts w:ascii="Arial" w:hAnsi="Arial" w:cs="Arial"/>
+                <w:b/>
+                <w:bCs/>
+                <w:color w:val="000000"/>
+                <w:sz w:val="28"/>
+                <w:szCs w:val="28"/>
+              </w:rPr>
+              <w:t>start_and_end</w:t>
+            </w:r>
+            <w:r>
+              <w:rPr>
+                <w:rFonts w:ascii="Arial" w:hAnsi="Arial" w:cs="Arial"/>
+                <w:b/>
+                <w:bCs/>
+                <w:color w:val="000000"/>
+                <w:sz w:val="28"/>
+                <w:szCs w:val="28"/>
+              </w:rPr>
+              <w:t xml:space="preserve"> == “active duty” %}X{% endif %}</w:t>
             </w:r>
           </w:p>
         </w:tc>
@@ -2571,45 +2514,21 @@
                 <w:sz w:val="22"/>
                 <w:szCs w:val="22"/>
               </w:rPr>
-              <w:t>end</w:t>
-            </w:r>
-            <w:r>
-              <w:rPr>
-                <w:rFonts w:ascii="Arial" w:hAnsi="Arial" w:cs="Arial"/>
-                <w:color w:val="000000"/>
-                <w:sz w:val="22"/>
-                <w:szCs w:val="22"/>
-              </w:rPr>
-              <w:t>_date == “active duty” %}{{specific_</w:t>
-            </w:r>
-            <w:r>
-              <w:rPr>
-                <w:rFonts w:ascii="Arial" w:hAnsi="Arial" w:cs="Arial"/>
-                <w:color w:val="000000"/>
-                <w:sz w:val="22"/>
-                <w:szCs w:val="22"/>
-              </w:rPr>
-              <w:t>end</w:t>
-            </w:r>
-            <w:r>
-              <w:rPr>
-                <w:rFonts w:ascii="Arial" w:hAnsi="Arial" w:cs="Arial"/>
-                <w:color w:val="000000"/>
-                <w:sz w:val="22"/>
-                <w:szCs w:val="22"/>
-              </w:rPr>
-              <w:t>_date}}{% endif %}</w:t>
+              <w:t>start_and_end</w:t>
+            </w:r>
+            <w:r>
+              <w:rPr>
+                <w:rFonts w:ascii="Arial" w:hAnsi="Arial" w:cs="Arial"/>
+                <w:color w:val="000000"/>
+                <w:sz w:val="22"/>
+                <w:szCs w:val="22"/>
+              </w:rPr>
+              <w:t xml:space="preserve"> == “active duty” %}{{specific_end_date}}{% endif %}</w:t>
             </w:r>
           </w:p>
         </w:tc>
       </w:tr>
       <w:tr>
-        <w:tblPrEx>
-          <w:tblCellMar>
-            <w:top w:w="0" w:type="dxa"/>
-            <w:bottom w:w="0" w:type="dxa"/>
-          </w:tblCellMar>
-        </w:tblPrEx>
         <w:tc>
           <w:tcPr>
             <w:tcW w:w="1620" w:type="dxa"/>
@@ -2637,29 +2556,29 @@
                 <w:sz w:val="28"/>
                 <w:szCs w:val="28"/>
               </w:rPr>
-              <w:t>{% if end_date == “</w:t>
-            </w:r>
-            <w:r>
-              <w:rPr>
-                <w:rFonts w:ascii="Arial" w:hAnsi="Arial" w:cs="Arial"/>
-                <w:b/>
-                <w:bCs/>
-                <w:color w:val="000000"/>
-                <w:sz w:val="28"/>
-                <w:szCs w:val="28"/>
-              </w:rPr>
-              <w:t>administrative</w:t>
-            </w:r>
-            <w:r>
-              <w:rPr>
-                <w:rFonts w:ascii="Arial" w:hAnsi="Arial" w:cs="Arial"/>
-                <w:b/>
-                <w:bCs/>
-                <w:color w:val="000000"/>
-                <w:sz w:val="28"/>
-                <w:szCs w:val="28"/>
-              </w:rPr>
-              <w:t>” %}X{% endif %}</w:t>
+              <w:t xml:space="preserve">{% if </w:t>
+            </w:r>
+            <w:r>
+              <w:rPr>
+                <w:rFonts w:ascii="Arial" w:hAnsi="Arial" w:cs="Arial"/>
+                <w:b/>
+                <w:bCs/>
+                <w:color w:val="000000"/>
+                <w:sz w:val="28"/>
+                <w:szCs w:val="28"/>
+              </w:rPr>
+              <w:t>start_and_end</w:t>
+            </w:r>
+            <w:r>
+              <w:rPr>
+                <w:rFonts w:ascii="Arial" w:hAnsi="Arial" w:cs="Arial"/>
+                <w:b/>
+                <w:bCs/>
+                <w:color w:val="000000"/>
+                <w:sz w:val="28"/>
+                <w:szCs w:val="28"/>
+              </w:rPr>
+              <w:t xml:space="preserve"> == “administrative” %}X{% endif %}</w:t>
             </w:r>
           </w:p>
         </w:tc>
@@ -2690,12 +2609,6 @@
         </w:tc>
       </w:tr>
       <w:tr>
-        <w:tblPrEx>
-          <w:tblCellMar>
-            <w:top w:w="0" w:type="dxa"/>
-            <w:bottom w:w="0" w:type="dxa"/>
-          </w:tblCellMar>
-        </w:tblPrEx>
         <w:tc>
           <w:tcPr>
             <w:tcW w:w="1620" w:type="dxa"/>
@@ -2723,29 +2636,41 @@
                 <w:sz w:val="28"/>
                 <w:szCs w:val="28"/>
               </w:rPr>
-              <w:t>{% if end_date == “</w:t>
-            </w:r>
-            <w:r>
-              <w:rPr>
-                <w:rFonts w:ascii="Arial" w:hAnsi="Arial" w:cs="Arial"/>
-                <w:b/>
-                <w:bCs/>
-                <w:color w:val="000000"/>
-                <w:sz w:val="28"/>
-                <w:szCs w:val="28"/>
-              </w:rPr>
-              <w:t>event</w:t>
-            </w:r>
-            <w:r>
-              <w:rPr>
-                <w:rFonts w:ascii="Arial" w:hAnsi="Arial" w:cs="Arial"/>
-                <w:b/>
-                <w:bCs/>
-                <w:color w:val="000000"/>
-                <w:sz w:val="28"/>
-                <w:szCs w:val="28"/>
-              </w:rPr>
-              <w:t>” %}X{% endif %}</w:t>
+              <w:t xml:space="preserve">{% if </w:t>
+            </w:r>
+            <w:r>
+              <w:rPr>
+                <w:rFonts w:ascii="Arial" w:hAnsi="Arial" w:cs="Arial"/>
+                <w:b/>
+                <w:bCs/>
+                <w:color w:val="000000"/>
+                <w:sz w:val="28"/>
+                <w:szCs w:val="28"/>
+              </w:rPr>
+              <w:t>start_and_end</w:t>
+            </w:r>
+            <w:r>
+              <w:rPr>
+                <w:rFonts w:ascii="Arial" w:hAnsi="Arial" w:cs="Arial"/>
+                <w:b/>
+                <w:bCs/>
+                <w:color w:val="000000"/>
+                <w:sz w:val="28"/>
+                <w:szCs w:val="28"/>
+              </w:rPr>
+              <w:t xml:space="preserve"> == “event” </w:t>
+            </w:r>
+            <w:r>
+              <w:rPr>
+                <w:rFonts w:ascii="Arial" w:hAnsi="Arial" w:cs="Arial"/>
+                <w:b/>
+                <w:bCs/>
+                <w:color w:val="000000"/>
+                <w:sz w:val="28"/>
+                <w:szCs w:val="28"/>
+              </w:rPr>
+              <w:lastRenderedPageBreak/>
+              <w:t>%}X{% endif %}</w:t>
             </w:r>
           </w:p>
         </w:tc>
@@ -2771,6 +2696,7 @@
                 <w:sz w:val="22"/>
                 <w:szCs w:val="22"/>
               </w:rPr>
+              <w:lastRenderedPageBreak/>
               <w:t xml:space="preserve">Other: </w:t>
             </w:r>
             <w:r>
@@ -2789,25 +2715,16 @@
                 <w:sz w:val="22"/>
                 <w:szCs w:val="22"/>
               </w:rPr>
-              <w:t>end</w:t>
-            </w:r>
-            <w:r>
-              <w:rPr>
-                <w:rFonts w:ascii="Arial" w:hAnsi="Arial" w:cs="Arial"/>
-                <w:color w:val="000000"/>
-                <w:sz w:val="22"/>
-                <w:szCs w:val="22"/>
-              </w:rPr>
-              <w:t>_date == “other” %}{{</w:t>
-            </w:r>
-            <w:r>
-              <w:rPr>
-                <w:rFonts w:ascii="Arial" w:hAnsi="Arial" w:cs="Arial"/>
-                <w:color w:val="000000"/>
-                <w:sz w:val="22"/>
-                <w:szCs w:val="22"/>
-              </w:rPr>
-              <w:t>end</w:t>
+              <w:t>start_and_end</w:t>
+            </w:r>
+            <w:r>
+              <w:rPr>
+                <w:rFonts w:ascii="Arial" w:hAnsi="Arial" w:cs="Arial"/>
+                <w:color w:val="000000"/>
+                <w:sz w:val="22"/>
+                <w:szCs w:val="22"/>
+              </w:rPr>
+              <w:t xml:space="preserve"> == “other” %}{{end</w:t>
             </w:r>
             <w:r>
               <w:rPr>
@@ -2951,17 +2868,7 @@
           <w:sz w:val="22"/>
           <w:szCs w:val="22"/>
         </w:rPr>
-        <w:t xml:space="preserve">reasonable notice that care and supervision of the </w:t>
-      </w:r>
-      <w:r>
-        <w:rPr>
-          <w:rFonts w:ascii="Arial" w:hAnsi="Arial" w:cs="Arial"/>
-          <w:color w:val="000000"/>
-          <w:sz w:val="22"/>
-          <w:szCs w:val="22"/>
-        </w:rPr>
-        <w:lastRenderedPageBreak/>
-        <w:t>child by the parent, legal guardian, legal custodian, or primary caretaker</w:t>
+        <w:t>reasonable notice that care and supervision of the child by the parent, legal guardian, legal custodian, or primary caretaker</w:t>
       </w:r>
       <w:r>
         <w:rPr>
@@ -3227,10 +3134,7 @@
         <w:t xml:space="preserve"> </w:t>
       </w:r>
       <w:r>
-        <w:t>users[0].name.full(middle=”full”)</w:t>
-      </w:r>
-      <w:r>
-        <w:t>}}</w:t>
+        <w:t>users[0].name.full(middle=”full”)}}</w:t>
       </w:r>
       <w:r>
         <w:t xml:space="preserve"> sign this instrument or I saw </w:t>
@@ -3242,10 +3146,7 @@
         <w:t xml:space="preserve"> </w:t>
       </w:r>
       <w:r>
-        <w:t>users[0].name.full(middle=”full”)</w:t>
-      </w:r>
-      <w:r>
-        <w:t>}}</w:t>
+        <w:t>users[0].name.full(middle=”full”)}}</w:t>
       </w:r>
       <w:r>
         <w:t xml:space="preserve"> direct someone to sign this instrument</w:t>
@@ -3257,13 +3158,7 @@
         <w:t xml:space="preserve">Then I signed this instrument as a witness in the presence of the </w:t>
       </w:r>
       <w:r>
-        <w:t>{{</w:t>
-      </w:r>
-      <w:r>
-        <w:t>users[0].name.full(middle=”full”)</w:t>
-      </w:r>
-      <w:r>
-        <w:t>}}</w:t>
+        <w:t>{{users[0].name.full(middle=”full”)}}</w:t>
       </w:r>
       <w:r>
         <w:t xml:space="preserve">. I am not appointed in this instrument to act as the short-term guardian for the child. </w:t>
@@ -3551,23 +3446,19 @@
               <w:t xml:space="preserve">Name: </w:t>
             </w:r>
             <w:r>
-              <w:t xml:space="preserve">{% if </w:t>
-            </w:r>
-            <w:r>
-              <w:t>second</w:t>
-            </w:r>
-            <w:r>
-              <w:t>_witness_known %}{{witnesses[</w:t>
-            </w:r>
-            <w:r>
-              <w:t>1</w:t>
-            </w:r>
-            <w:r>
-              <w:t>].name.full(middle=’full’)}</w:t>
+              <w:t>{% if first_witness_known %}</w:t>
+            </w:r>
+            <w:r>
+              <w:t>{% if second_witness_known %}{{witnesses[1].name.full(middle=’full’)}</w:t>
             </w:r>
             <w:r>
               <w:t>}</w:t>
             </w:r>
+            <w:r>
+              <w:t>{% endif %}</w:t>
+            </w:r>
+            <w:bookmarkStart w:id="2" w:name="_GoBack"/>
+            <w:bookmarkEnd w:id="2"/>
             <w:r>
               <w:t>{% endif %}</w:t>
             </w:r>
@@ -3618,34 +3509,25 @@
               <w:t xml:space="preserve">Address: </w:t>
             </w:r>
             <w:r>
-              <w:rPr>
-                <w:color w:val="000000"/>
-              </w:rPr>
-              <w:t xml:space="preserve">{% if </w:t>
-            </w:r>
-            <w:r>
-              <w:rPr>
-                <w:color w:val="000000"/>
-              </w:rPr>
-              <w:t>second</w:t>
-            </w:r>
-            <w:r>
-              <w:rPr>
-                <w:color w:val="000000"/>
-              </w:rPr>
-              <w:t>_witness_known %} {{witnesses[</w:t>
-            </w:r>
-            <w:r>
-              <w:rPr>
-                <w:color w:val="000000"/>
-              </w:rPr>
-              <w:t>1</w:t>
-            </w:r>
-            <w:r>
-              <w:rPr>
-                <w:color w:val="000000"/>
-              </w:rPr>
-              <w:t>].address.on_one_line(bare=True)}}{% endif %}</w:t>
+              <w:t>{% if first_witness_known %}</w:t>
+            </w:r>
+            <w:r>
+              <w:rPr>
+                <w:color w:val="000000"/>
+              </w:rPr>
+              <w:t>{% if second_witness_known %} {{witnesses[1].address.on_one_line(bare=True)}}</w:t>
+            </w:r>
+            <w:r>
+              <w:rPr>
+                <w:color w:val="000000"/>
+              </w:rPr>
+              <w:t>{% endif %}</w:t>
+            </w:r>
+            <w:r>
+              <w:rPr>
+                <w:color w:val="000000"/>
+              </w:rPr>
+              <w:t>{% endif %}</w:t>
             </w:r>
           </w:p>
         </w:tc>
@@ -3984,7 +3866,7 @@
           <w:szCs w:val="22"/>
         </w:rPr>
         <w:sectPr>
-          <w:footerReference w:type="default" r:id="rId5"/>
+          <w:footerReference w:type="default" r:id="rId7"/>
           <w:pgSz w:w="12240" w:h="15840"/>
           <w:pgMar w:top="1440" w:right="1440" w:bottom="1440" w:left="1440" w:header="720" w:footer="720" w:gutter="0"/>
           <w:pgNumType w:start="0"/>
@@ -4006,6 +3888,7 @@
         </w:rPr>
       </w:pPr>
       <w:r>
+        <w:lastRenderedPageBreak/>
         <w:tab/>
       </w:r>
       <w:r>
@@ -4206,6 +4089,7 @@
           <w:sz w:val="22"/>
           <w:szCs w:val="22"/>
         </w:rPr>
+        <w:lastRenderedPageBreak/>
         <w:t>{% endif %}</w:t>
       </w:r>
     </w:p>
@@ -4660,8 +4544,27 @@
 </w:document>
 </file>
 
+<file path=word/endnotes.xml><?xml version="1.0" encoding="utf-8"?>
+<w:endnotes xmlns:wpc="http://schemas.microsoft.com/office/word/2010/wordprocessingCanvas" xmlns:cx="http://schemas.microsoft.com/office/drawing/2014/chartex" xmlns:mc="http://schemas.openxmlformats.org/markup-compatibility/2006" xmlns:o="urn:schemas-microsoft-com:office:office" xmlns:r="http://schemas.openxmlformats.org/officeDocument/2006/relationships" xmlns:m="http://schemas.openxmlformats.org/officeDocument/2006/math" xmlns:v="urn:schemas-microsoft-com:vml" xmlns:wp14="http://schemas.microsoft.com/office/word/2010/wordprocessingDrawing" xmlns:wp="http://schemas.openxmlformats.org/drawingml/2006/wordprocessingDrawing" xmlns:w10="urn:schemas-microsoft-com:office:word" xmlns:w="http://schemas.openxmlformats.org/wordprocessingml/2006/main" xmlns:w14="http://schemas.microsoft.com/office/word/2010/wordml" xmlns:w15="http://schemas.microsoft.com/office/word/2012/wordml" xmlns:w16se="http://schemas.microsoft.com/office/word/2015/wordml/symex" xmlns:wpg="http://schemas.microsoft.com/office/word/2010/wordprocessingGroup" xmlns:wpi="http://schemas.microsoft.com/office/word/2010/wordprocessingInk" xmlns:wne="http://schemas.microsoft.com/office/word/2006/wordml" xmlns:wps="http://schemas.microsoft.com/office/word/2010/wordprocessingShape" mc:Ignorable="w14 w15 w16se wp14">
+  <w:endnote w:type="separator" w:id="-1">
+    <w:p>
+      <w:r>
+        <w:separator/>
+      </w:r>
+    </w:p>
+  </w:endnote>
+  <w:endnote w:type="continuationSeparator" w:id="0">
+    <w:p>
+      <w:r>
+        <w:continuationSeparator/>
+      </w:r>
+    </w:p>
+  </w:endnote>
+</w:endnotes>
+</file>
+
 <file path=word/footer1.xml><?xml version="1.0" encoding="utf-8"?>
-<w:ftr xmlns:wpc="http://schemas.microsoft.com/office/word/2010/wordprocessingCanvas" xmlns:cx="http://schemas.microsoft.com/office/drawing/2014/chartex" xmlns:cx1="http://schemas.microsoft.com/office/drawing/2015/9/8/chartex" xmlns:cx2="http://schemas.microsoft.com/office/drawing/2015/10/21/chartex" xmlns:cx3="http://schemas.microsoft.com/office/drawing/2016/5/9/chartex" xmlns:cx4="http://schemas.microsoft.com/office/drawing/2016/5/10/chartex" xmlns:cx5="http://schemas.microsoft.com/office/drawing/2016/5/11/chartex" xmlns:cx6="http://schemas.microsoft.com/office/drawing/2016/5/12/chartex" xmlns:cx7="http://schemas.microsoft.com/office/drawing/2016/5/13/chartex" xmlns:cx8="http://schemas.microsoft.com/office/drawing/2016/5/14/chartex" xmlns:mc="http://schemas.openxmlformats.org/markup-compatibility/2006" xmlns:aink="http://schemas.microsoft.com/office/drawing/2016/ink" xmlns:am3d="http://schemas.microsoft.com/office/drawing/2017/model3d" xmlns:o="urn:schemas-microsoft-com:office:office" xmlns:oel="http://schemas.microsoft.com/office/2019/extlst" xmlns:r="http://schemas.openxmlformats.org/officeDocument/2006/relationships" xmlns:m="http://schemas.openxmlformats.org/officeDocument/2006/math" xmlns:v="urn:schemas-microsoft-com:vml" xmlns:wp14="http://schemas.microsoft.com/office/word/2010/wordprocessingDrawing" xmlns:wp="http://schemas.openxmlformats.org/drawingml/2006/wordprocessingDrawing" xmlns:w10="urn:schemas-microsoft-com:office:word" xmlns:w="http://schemas.openxmlformats.org/wordprocessingml/2006/main" xmlns:w14="http://schemas.microsoft.com/office/word/2010/wordml" xmlns:w15="http://schemas.microsoft.com/office/word/2012/wordml" xmlns:w16cex="http://schemas.microsoft.com/office/word/2018/wordml/cex" xmlns:w16cid="http://schemas.microsoft.com/office/word/2016/wordml/cid" xmlns:w16="http://schemas.microsoft.com/office/word/2018/wordml" xmlns:w16sdtdh="http://schemas.microsoft.com/office/word/2020/wordml/sdtdatahash" xmlns:w16se="http://schemas.microsoft.com/office/word/2015/wordml/symex" xmlns:wpg="http://schemas.microsoft.com/office/word/2010/wordprocessingGroup" xmlns:wpi="http://schemas.microsoft.com/office/word/2010/wordprocessingInk" xmlns:wne="http://schemas.microsoft.com/office/word/2006/wordml" xmlns:wps="http://schemas.microsoft.com/office/word/2010/wordprocessingShape" mc:Ignorable="w14 w15 w16se w16cid w16 w16cex w16sdtdh wp14">
+<w:ftr xmlns:wpc="http://schemas.microsoft.com/office/word/2010/wordprocessingCanvas" xmlns:cx="http://schemas.microsoft.com/office/drawing/2014/chartex" xmlns:mc="http://schemas.openxmlformats.org/markup-compatibility/2006" xmlns:o="urn:schemas-microsoft-com:office:office" xmlns:r="http://schemas.openxmlformats.org/officeDocument/2006/relationships" xmlns:m="http://schemas.openxmlformats.org/officeDocument/2006/math" xmlns:v="urn:schemas-microsoft-com:vml" xmlns:wp14="http://schemas.microsoft.com/office/word/2010/wordprocessingDrawing" xmlns:wp="http://schemas.openxmlformats.org/drawingml/2006/wordprocessingDrawing" xmlns:w10="urn:schemas-microsoft-com:office:word" xmlns:w="http://schemas.openxmlformats.org/wordprocessingml/2006/main" xmlns:w14="http://schemas.microsoft.com/office/word/2010/wordml" xmlns:w15="http://schemas.microsoft.com/office/word/2012/wordml" xmlns:w16se="http://schemas.microsoft.com/office/word/2015/wordml/symex" xmlns:wpg="http://schemas.microsoft.com/office/word/2010/wordprocessingGroup" xmlns:wpi="http://schemas.microsoft.com/office/word/2010/wordprocessingInk" xmlns:wne="http://schemas.microsoft.com/office/word/2006/wordml" xmlns:wps="http://schemas.microsoft.com/office/word/2010/wordprocessingShape" mc:Ignorable="w14 w15 w16se wp14">
   <w:p>
     <w:pPr>
       <w:pStyle w:val="Footer"/>
@@ -4698,7 +4601,7 @@
         <w:rFonts w:ascii="Arial" w:hAnsi="Arial" w:cs="Arial"/>
         <w:noProof/>
       </w:rPr>
-      <w:t>2</w:t>
+      <w:t>4</w:t>
     </w:r>
     <w:r>
       <w:rPr>
@@ -4716,8 +4619,27 @@
 </w:ftr>
 </file>
 
+<file path=word/footnotes.xml><?xml version="1.0" encoding="utf-8"?>
+<w:footnotes xmlns:wpc="http://schemas.microsoft.com/office/word/2010/wordprocessingCanvas" xmlns:cx="http://schemas.microsoft.com/office/drawing/2014/chartex" xmlns:mc="http://schemas.openxmlformats.org/markup-compatibility/2006" xmlns:o="urn:schemas-microsoft-com:office:office" xmlns:r="http://schemas.openxmlformats.org/officeDocument/2006/relationships" xmlns:m="http://schemas.openxmlformats.org/officeDocument/2006/math" xmlns:v="urn:schemas-microsoft-com:vml" xmlns:wp14="http://schemas.microsoft.com/office/word/2010/wordprocessingDrawing" xmlns:wp="http://schemas.openxmlformats.org/drawingml/2006/wordprocessingDrawing" xmlns:w10="urn:schemas-microsoft-com:office:word" xmlns:w="http://schemas.openxmlformats.org/wordprocessingml/2006/main" xmlns:w14="http://schemas.microsoft.com/office/word/2010/wordml" xmlns:w15="http://schemas.microsoft.com/office/word/2012/wordml" xmlns:w16se="http://schemas.microsoft.com/office/word/2015/wordml/symex" xmlns:wpg="http://schemas.microsoft.com/office/word/2010/wordprocessingGroup" xmlns:wpi="http://schemas.microsoft.com/office/word/2010/wordprocessingInk" xmlns:wne="http://schemas.microsoft.com/office/word/2006/wordml" xmlns:wps="http://schemas.microsoft.com/office/word/2010/wordprocessingShape" mc:Ignorable="w14 w15 w16se wp14">
+  <w:footnote w:type="separator" w:id="-1">
+    <w:p>
+      <w:r>
+        <w:separator/>
+      </w:r>
+    </w:p>
+  </w:footnote>
+  <w:footnote w:type="continuationSeparator" w:id="0">
+    <w:p>
+      <w:r>
+        <w:continuationSeparator/>
+      </w:r>
+    </w:p>
+  </w:footnote>
+</w:footnotes>
+</file>
+
 <file path=word/numbering.xml><?xml version="1.0" encoding="utf-8"?>
-<w:numbering xmlns:wpc="http://schemas.microsoft.com/office/word/2010/wordprocessingCanvas" xmlns:cx="http://schemas.microsoft.com/office/drawing/2014/chartex" xmlns:cx1="http://schemas.microsoft.com/office/drawing/2015/9/8/chartex" xmlns:cx2="http://schemas.microsoft.com/office/drawing/2015/10/21/chartex" xmlns:cx3="http://schemas.microsoft.com/office/drawing/2016/5/9/chartex" xmlns:cx4="http://schemas.microsoft.com/office/drawing/2016/5/10/chartex" xmlns:cx5="http://schemas.microsoft.com/office/drawing/2016/5/11/chartex" xmlns:cx6="http://schemas.microsoft.com/office/drawing/2016/5/12/chartex" xmlns:cx7="http://schemas.microsoft.com/office/drawing/2016/5/13/chartex" xmlns:cx8="http://schemas.microsoft.com/office/drawing/2016/5/14/chartex" xmlns:mc="http://schemas.openxmlformats.org/markup-compatibility/2006" xmlns:aink="http://schemas.microsoft.com/office/drawing/2016/ink" xmlns:am3d="http://schemas.microsoft.com/office/drawing/2017/model3d" xmlns:o="urn:schemas-microsoft-com:office:office" xmlns:oel="http://schemas.microsoft.com/office/2019/extlst" xmlns:r="http://schemas.openxmlformats.org/officeDocument/2006/relationships" xmlns:m="http://schemas.openxmlformats.org/officeDocument/2006/math" xmlns:v="urn:schemas-microsoft-com:vml" xmlns:wp14="http://schemas.microsoft.com/office/word/2010/wordprocessingDrawing" xmlns:wp="http://schemas.openxmlformats.org/drawingml/2006/wordprocessingDrawing" xmlns:w10="urn:schemas-microsoft-com:office:word" xmlns:w="http://schemas.openxmlformats.org/wordprocessingml/2006/main" xmlns:w14="http://schemas.microsoft.com/office/word/2010/wordml" xmlns:w15="http://schemas.microsoft.com/office/word/2012/wordml" xmlns:w16cex="http://schemas.microsoft.com/office/word/2018/wordml/cex" xmlns:w16cid="http://schemas.microsoft.com/office/word/2016/wordml/cid" xmlns:w16="http://schemas.microsoft.com/office/word/2018/wordml" xmlns:w16sdtdh="http://schemas.microsoft.com/office/word/2020/wordml/sdtdatahash" xmlns:w16se="http://schemas.microsoft.com/office/word/2015/wordml/symex" xmlns:wpg="http://schemas.microsoft.com/office/word/2010/wordprocessingGroup" xmlns:wpi="http://schemas.microsoft.com/office/word/2010/wordprocessingInk" xmlns:wne="http://schemas.microsoft.com/office/word/2006/wordml" xmlns:wps="http://schemas.microsoft.com/office/word/2010/wordprocessingShape" mc:Ignorable="w14 w15 w16se w16cid w16 w16cex w16sdtdh wp14">
+<w:numbering xmlns:wpc="http://schemas.microsoft.com/office/word/2010/wordprocessingCanvas" xmlns:cx="http://schemas.microsoft.com/office/drawing/2014/chartex" xmlns:mc="http://schemas.openxmlformats.org/markup-compatibility/2006" xmlns:o="urn:schemas-microsoft-com:office:office" xmlns:r="http://schemas.openxmlformats.org/officeDocument/2006/relationships" xmlns:m="http://schemas.openxmlformats.org/officeDocument/2006/math" xmlns:v="urn:schemas-microsoft-com:vml" xmlns:wp14="http://schemas.microsoft.com/office/word/2010/wordprocessingDrawing" xmlns:wp="http://schemas.openxmlformats.org/drawingml/2006/wordprocessingDrawing" xmlns:w10="urn:schemas-microsoft-com:office:word" xmlns:w="http://schemas.openxmlformats.org/wordprocessingml/2006/main" xmlns:w14="http://schemas.microsoft.com/office/word/2010/wordml" xmlns:w15="http://schemas.microsoft.com/office/word/2012/wordml" xmlns:w16se="http://schemas.microsoft.com/office/word/2015/wordml/symex" xmlns:wpg="http://schemas.microsoft.com/office/word/2010/wordprocessingGroup" xmlns:wpi="http://schemas.microsoft.com/office/word/2010/wordprocessingInk" xmlns:wne="http://schemas.microsoft.com/office/word/2006/wordml" xmlns:wps="http://schemas.microsoft.com/office/word/2010/wordprocessingShape" mc:Ignorable="w14 w15 w16se wp14">
   <w:abstractNum w:abstractNumId="0" w15:restartNumberingAfterBreak="0">
     <w:nsid w:val="3C5E2361"/>
     <w:multiLevelType w:val="hybridMultilevel"/>
@@ -4944,17 +4866,17 @@
       </w:rPr>
     </w:lvl>
   </w:abstractNum>
-  <w:num w:numId="1" w16cid:durableId="121459344">
+  <w:num w:numId="1">
     <w:abstractNumId w:val="0"/>
   </w:num>
-  <w:num w:numId="2" w16cid:durableId="392461587">
+  <w:num w:numId="2">
     <w:abstractNumId w:val="1"/>
   </w:num>
 </w:numbering>
 </file>
 
 <file path=word/styles.xml><?xml version="1.0" encoding="utf-8"?>
-<w:styles xmlns:mc="http://schemas.openxmlformats.org/markup-compatibility/2006" xmlns:r="http://schemas.openxmlformats.org/officeDocument/2006/relationships" xmlns:w="http://schemas.openxmlformats.org/wordprocessingml/2006/main" xmlns:w14="http://schemas.microsoft.com/office/word/2010/wordml" xmlns:w15="http://schemas.microsoft.com/office/word/2012/wordml" xmlns:w16cex="http://schemas.microsoft.com/office/word/2018/wordml/cex" xmlns:w16cid="http://schemas.microsoft.com/office/word/2016/wordml/cid" xmlns:w16="http://schemas.microsoft.com/office/word/2018/wordml" xmlns:w16sdtdh="http://schemas.microsoft.com/office/word/2020/wordml/sdtdatahash" xmlns:w16se="http://schemas.microsoft.com/office/word/2015/wordml/symex" mc:Ignorable="w14 w15 w16se w16cid w16 w16cex w16sdtdh">
+<w:styles xmlns:mc="http://schemas.openxmlformats.org/markup-compatibility/2006" xmlns:r="http://schemas.openxmlformats.org/officeDocument/2006/relationships" xmlns:w="http://schemas.openxmlformats.org/wordprocessingml/2006/main" xmlns:w14="http://schemas.microsoft.com/office/word/2010/wordml" xmlns:w15="http://schemas.microsoft.com/office/word/2012/wordml" xmlns:w16se="http://schemas.microsoft.com/office/word/2015/wordml/symex" mc:Ignorable="w14 w15 w16se">
   <w:docDefaults>
     <w:rPrDefault>
       <w:rPr>
@@ -4972,7 +4894,7 @@
       </w:pPr>
     </w:pPrDefault>
   </w:docDefaults>
-  <w:latentStyles w:defLockedState="0" w:defUIPriority="99" w:defSemiHidden="0" w:defUnhideWhenUsed="0" w:defQFormat="0" w:count="376">
+  <w:latentStyles w:defLockedState="0" w:defUIPriority="99" w:defSemiHidden="0" w:defUnhideWhenUsed="0" w:defQFormat="0" w:count="371">
     <w:lsdException w:name="Normal" w:uiPriority="0" w:qFormat="1"/>
     <w:lsdException w:name="heading 1" w:uiPriority="9" w:qFormat="1"/>
     <w:lsdException w:name="heading 2" w:semiHidden="1" w:uiPriority="9" w:unhideWhenUsed="1" w:qFormat="1"/>
@@ -5344,11 +5266,6 @@
     <w:lsdException w:name="List Table 5 Dark Accent 6" w:uiPriority="50"/>
     <w:lsdException w:name="List Table 6 Colorful Accent 6" w:uiPriority="51"/>
     <w:lsdException w:name="List Table 7 Colorful Accent 6" w:uiPriority="52"/>
-    <w:lsdException w:name="Mention" w:semiHidden="1" w:unhideWhenUsed="1"/>
-    <w:lsdException w:name="Smart Hyperlink" w:semiHidden="1" w:unhideWhenUsed="1"/>
-    <w:lsdException w:name="Hashtag" w:semiHidden="1" w:unhideWhenUsed="1"/>
-    <w:lsdException w:name="Unresolved Mention" w:semiHidden="1" w:unhideWhenUsed="1"/>
-    <w:lsdException w:name="Smart Link" w:semiHidden="1" w:unhideWhenUsed="1"/>
   </w:latentStyles>
   <w:style w:type="paragraph" w:default="1" w:styleId="Normal">
     <w:name w:val="Normal"/>

</xml_diff>